<commit_message>
Added new models (SEIQRDP & SIRQN)
</commit_message>
<xml_diff>
--- a/README_TutorialSingkat.docx
+++ b/README_TutorialSingkat.docx
@@ -64,141 +64,117 @@
           <w:noProof/>
           <w:lang w:eastAsia="id-ID"/>
         </w:rPr>
-        <w:drawing>
-          <wp:inline distT="0" distB="0" distL="0" distR="0">
-            <wp:extent cx="5731510" cy="3222632"/>
-            <wp:effectExtent l="0" t="0" r="2540" b="0"/>
-            <wp:docPr id="3" name="Picture 3" descr="D:\KULIAH_UGM\CoViD-19\Indonesia-COVID19-Model-Fitting-and-Simulation\ArsitekturProgram.png"/>
-            <wp:cNvGraphicFramePr>
-              <a:graphicFrameLocks xmlns:a="http://schemas.openxmlformats.org/drawingml/2006/main" noChangeAspect="1"/>
-            </wp:cNvGraphicFramePr>
-            <a:graphic xmlns:a="http://schemas.openxmlformats.org/drawingml/2006/main">
-              <a:graphicData uri="http://schemas.openxmlformats.org/drawingml/2006/picture">
-                <pic:pic xmlns:pic="http://schemas.openxmlformats.org/drawingml/2006/picture">
-                  <pic:nvPicPr>
-                    <pic:cNvPr id="0" name="Picture 1" descr="D:\KULIAH_UGM\CoViD-19\Indonesia-COVID19-Model-Fitting-and-Simulation\ArsitekturProgram.png"/>
-                    <pic:cNvPicPr>
-                      <a:picLocks noChangeAspect="1" noChangeArrowheads="1"/>
-                    </pic:cNvPicPr>
-                  </pic:nvPicPr>
-                  <pic:blipFill>
-                    <a:blip r:embed="rId5">
-                      <a:extLst>
-                        <a:ext uri="{28A0092B-C50C-407E-A947-70E740481C1C}">
-                          <a14:useLocalDpi xmlns:a14="http://schemas.microsoft.com/office/drawing/2010/main" val="0"/>
-                        </a:ext>
-                      </a:extLst>
-                    </a:blip>
-                    <a:srcRect/>
-                    <a:stretch>
-                      <a:fillRect/>
-                    </a:stretch>
-                  </pic:blipFill>
-                  <pic:spPr bwMode="auto">
-                    <a:xfrm>
-                      <a:off x="0" y="0"/>
-                      <a:ext cx="5731510" cy="3222632"/>
-                    </a:xfrm>
-                    <a:prstGeom prst="rect">
-                      <a:avLst/>
-                    </a:prstGeom>
-                    <a:noFill/>
-                    <a:ln>
-                      <a:noFill/>
-                    </a:ln>
-                  </pic:spPr>
-                </pic:pic>
-              </a:graphicData>
-            </a:graphic>
-          </wp:inline>
-        </w:drawing>
+        <w:pict>
+          <v:shapetype id="_x0000_t75" coordsize="21600,21600" o:spt="75" o:preferrelative="t" path="m@4@5l@4@11@9@11@9@5xe" filled="f" stroked="f">
+            <v:stroke joinstyle="miter"/>
+            <v:formulas>
+              <v:f eqn="if lineDrawn pixelLineWidth 0"/>
+              <v:f eqn="sum @0 1 0"/>
+              <v:f eqn="sum 0 0 @1"/>
+              <v:f eqn="prod @2 1 2"/>
+              <v:f eqn="prod @3 21600 pixelWidth"/>
+              <v:f eqn="prod @3 21600 pixelHeight"/>
+              <v:f eqn="sum @0 0 1"/>
+              <v:f eqn="prod @6 1 2"/>
+              <v:f eqn="prod @7 21600 pixelWidth"/>
+              <v:f eqn="sum @8 21600 0"/>
+              <v:f eqn="prod @7 21600 pixelHeight"/>
+              <v:f eqn="sum @10 21600 0"/>
+            </v:formulas>
+            <v:path o:extrusionok="f" gradientshapeok="t" o:connecttype="rect"/>
+            <o:lock v:ext="edit" aspectratio="t"/>
+          </v:shapetype>
+          <v:shape id="_x0000_i1025" type="#_x0000_t75" style="width:451.15pt;height:253.7pt">
+            <v:imagedata r:id="rId5" o:title="ArsitekturProgram"/>
+          </v:shape>
+        </w:pict>
+      </w:r>
+    </w:p>
+    <w:p>
+      <w:pPr>
+        <w:spacing w:line="276" w:lineRule="auto"/>
+        <w:jc w:val="both"/>
+        <w:rPr>
+          <w:lang w:val="en-US"/>
+        </w:rPr>
+      </w:pPr>
+      <w:r>
+        <w:rPr>
+          <w:lang w:val="en-US"/>
+        </w:rPr>
+        <w:t xml:space="preserve">Framework </w:t>
+      </w:r>
+      <w:proofErr w:type="spellStart"/>
+      <w:r>
+        <w:rPr>
+          <w:lang w:val="en-US"/>
+        </w:rPr>
+        <w:t>ini</w:t>
+      </w:r>
+      <w:proofErr w:type="spellEnd"/>
+      <w:r>
+        <w:rPr>
+          <w:lang w:val="en-US"/>
+        </w:rPr>
+        <w:t xml:space="preserve"> </w:t>
+      </w:r>
+      <w:proofErr w:type="spellStart"/>
+      <w:r>
+        <w:rPr>
+          <w:lang w:val="en-US"/>
+        </w:rPr>
+        <w:t>t</w:t>
+      </w:r>
+      <w:r>
+        <w:rPr>
+          <w:lang w:val="en-US"/>
+        </w:rPr>
+        <w:t>erdiri</w:t>
+      </w:r>
+      <w:proofErr w:type="spellEnd"/>
+      <w:r>
+        <w:rPr>
+          <w:lang w:val="en-US"/>
+        </w:rPr>
+        <w:t xml:space="preserve"> </w:t>
+      </w:r>
+      <w:proofErr w:type="spellStart"/>
+      <w:r>
+        <w:rPr>
+          <w:lang w:val="en-US"/>
+        </w:rPr>
+        <w:t>atas</w:t>
+      </w:r>
+      <w:proofErr w:type="spellEnd"/>
+      <w:r>
+        <w:rPr>
+          <w:lang w:val="en-US"/>
+        </w:rPr>
+        <w:t xml:space="preserve"> 3 </w:t>
+      </w:r>
+      <w:proofErr w:type="spellStart"/>
+      <w:r>
+        <w:rPr>
+          <w:lang w:val="en-US"/>
+        </w:rPr>
+        <w:t>bagian</w:t>
+      </w:r>
+      <w:proofErr w:type="spellEnd"/>
+      <w:r>
+        <w:rPr>
+          <w:lang w:val="en-US"/>
+        </w:rPr>
+        <w:t xml:space="preserve"> </w:t>
+      </w:r>
+      <w:proofErr w:type="spellStart"/>
+      <w:r>
+        <w:rPr>
+          <w:lang w:val="en-US"/>
+        </w:rPr>
+        <w:t>utama</w:t>
       </w:r>
       <w:bookmarkStart w:id="0" w:name="_GoBack"/>
       <w:bookmarkEnd w:id="0"/>
-    </w:p>
-    <w:p>
-      <w:pPr>
-        <w:spacing w:line="276" w:lineRule="auto"/>
-        <w:jc w:val="both"/>
-        <w:rPr>
-          <w:lang w:val="en-US"/>
-        </w:rPr>
-      </w:pPr>
-      <w:r>
-        <w:rPr>
-          <w:lang w:val="en-US"/>
-        </w:rPr>
-        <w:t xml:space="preserve">Framework </w:t>
-      </w:r>
-      <w:proofErr w:type="spellStart"/>
-      <w:r>
-        <w:rPr>
-          <w:lang w:val="en-US"/>
-        </w:rPr>
-        <w:t>ini</w:t>
-      </w:r>
-      <w:proofErr w:type="spellEnd"/>
-      <w:r>
-        <w:rPr>
-          <w:lang w:val="en-US"/>
-        </w:rPr>
-        <w:t xml:space="preserve"> </w:t>
-      </w:r>
-      <w:proofErr w:type="spellStart"/>
-      <w:r>
-        <w:rPr>
-          <w:lang w:val="en-US"/>
-        </w:rPr>
-        <w:t>t</w:t>
-      </w:r>
-      <w:r>
-        <w:rPr>
-          <w:lang w:val="en-US"/>
-        </w:rPr>
-        <w:t>erdiri</w:t>
-      </w:r>
-      <w:proofErr w:type="spellEnd"/>
-      <w:r>
-        <w:rPr>
-          <w:lang w:val="en-US"/>
-        </w:rPr>
-        <w:t xml:space="preserve"> </w:t>
-      </w:r>
-      <w:proofErr w:type="spellStart"/>
-      <w:r>
-        <w:rPr>
-          <w:lang w:val="en-US"/>
-        </w:rPr>
-        <w:t>atas</w:t>
-      </w:r>
-      <w:proofErr w:type="spellEnd"/>
-      <w:r>
-        <w:rPr>
-          <w:lang w:val="en-US"/>
-        </w:rPr>
-        <w:t xml:space="preserve"> 3 </w:t>
-      </w:r>
-      <w:proofErr w:type="spellStart"/>
-      <w:r>
-        <w:rPr>
-          <w:lang w:val="en-US"/>
-        </w:rPr>
-        <w:t>bagian</w:t>
-      </w:r>
-      <w:proofErr w:type="spellEnd"/>
-      <w:r>
-        <w:rPr>
-          <w:lang w:val="en-US"/>
-        </w:rPr>
-        <w:t xml:space="preserve"> </w:t>
-      </w:r>
-      <w:proofErr w:type="spellStart"/>
-      <w:r>
-        <w:rPr>
-          <w:lang w:val="en-US"/>
-        </w:rPr>
-        <w:t>utama</w:t>
-      </w:r>
       <w:proofErr w:type="spellEnd"/>
       <w:r>
         <w:rPr>

</xml_diff>

<commit_message>
Added loadParam function to load initial guessParam from previously fitted parameters
</commit_message>
<xml_diff>
--- a/README_TutorialSingkat.docx
+++ b/README_TutorialSingkat.docx
@@ -173,8 +173,6 @@
         </w:rPr>
         <w:t>utama</w:t>
       </w:r>
-      <w:bookmarkStart w:id="0" w:name="_GoBack"/>
-      <w:bookmarkEnd w:id="0"/>
       <w:proofErr w:type="spellEnd"/>
       <w:r>
         <w:rPr>
@@ -2941,6 +2939,312 @@
         <w:rPr>
           <w:lang w:val="en-US"/>
         </w:rPr>
+        <w:t>Untuk</w:t>
+      </w:r>
+      <w:proofErr w:type="spellEnd"/>
+      <w:r>
+        <w:rPr>
+          <w:lang w:val="en-US"/>
+        </w:rPr>
+        <w:t xml:space="preserve"> </w:t>
+      </w:r>
+      <w:r>
+        <w:rPr>
+          <w:b/>
+          <w:lang w:val="en-US"/>
+        </w:rPr>
+        <w:t>Octave</w:t>
+      </w:r>
+      <w:r>
+        <w:rPr>
+          <w:lang w:val="en-US"/>
+        </w:rPr>
+        <w:t>,</w:t>
+      </w:r>
+      <w:r>
+        <w:rPr>
+          <w:lang w:val="en-US"/>
+        </w:rPr>
+        <w:t xml:space="preserve"> </w:t>
+      </w:r>
+      <w:proofErr w:type="spellStart"/>
+      <w:r>
+        <w:rPr>
+          <w:lang w:val="en-US"/>
+        </w:rPr>
+        <w:t>lebih</w:t>
+      </w:r>
+      <w:proofErr w:type="spellEnd"/>
+      <w:r>
+        <w:rPr>
+          <w:lang w:val="en-US"/>
+        </w:rPr>
+        <w:t xml:space="preserve"> </w:t>
+      </w:r>
+      <w:proofErr w:type="spellStart"/>
+      <w:r>
+        <w:rPr>
+          <w:lang w:val="en-US"/>
+        </w:rPr>
+        <w:t>baik</w:t>
+      </w:r>
+      <w:proofErr w:type="spellEnd"/>
+      <w:r>
+        <w:rPr>
+          <w:lang w:val="en-US"/>
+        </w:rPr>
+        <w:t xml:space="preserve"> parameter </w:t>
+      </w:r>
+      <w:proofErr w:type="spellStart"/>
+      <w:r>
+        <w:rPr>
+          <w:lang w:val="en-US"/>
+        </w:rPr>
+        <w:t>tebakan</w:t>
+      </w:r>
+      <w:proofErr w:type="spellEnd"/>
+      <w:r>
+        <w:rPr>
+          <w:lang w:val="en-US"/>
+        </w:rPr>
+        <w:t xml:space="preserve"> </w:t>
+      </w:r>
+      <w:proofErr w:type="spellStart"/>
+      <w:r>
+        <w:rPr>
+          <w:lang w:val="en-US"/>
+        </w:rPr>
+        <w:t>awal</w:t>
+      </w:r>
+      <w:proofErr w:type="spellEnd"/>
+      <w:r>
+        <w:rPr>
+          <w:lang w:val="en-US"/>
+        </w:rPr>
+        <w:t xml:space="preserve"> (</w:t>
+      </w:r>
+      <w:proofErr w:type="spellStart"/>
+      <w:r>
+        <w:rPr>
+          <w:b/>
+          <w:lang w:val="en-US"/>
+        </w:rPr>
+        <w:t>guessParam</w:t>
+      </w:r>
+      <w:proofErr w:type="spellEnd"/>
+      <w:r>
+        <w:rPr>
+          <w:lang w:val="en-US"/>
+        </w:rPr>
+        <w:t xml:space="preserve">), </w:t>
+      </w:r>
+      <w:proofErr w:type="spellStart"/>
+      <w:r>
+        <w:rPr>
+          <w:lang w:val="en-US"/>
+        </w:rPr>
+        <w:t>diberi</w:t>
+      </w:r>
+      <w:proofErr w:type="spellEnd"/>
+      <w:r>
+        <w:rPr>
+          <w:lang w:val="en-US"/>
+        </w:rPr>
+        <w:t xml:space="preserve"> </w:t>
+      </w:r>
+      <w:proofErr w:type="spellStart"/>
+      <w:r>
+        <w:rPr>
+          <w:lang w:val="en-US"/>
+        </w:rPr>
+        <w:t>nilai</w:t>
+      </w:r>
+      <w:proofErr w:type="spellEnd"/>
+      <w:r>
+        <w:rPr>
+          <w:lang w:val="en-US"/>
+        </w:rPr>
+        <w:t xml:space="preserve"> </w:t>
+      </w:r>
+      <w:proofErr w:type="spellStart"/>
+      <w:r>
+        <w:rPr>
+          <w:lang w:val="en-US"/>
+        </w:rPr>
+        <w:t>hasil</w:t>
+      </w:r>
+      <w:proofErr w:type="spellEnd"/>
+      <w:r>
+        <w:rPr>
+          <w:lang w:val="en-US"/>
+        </w:rPr>
+        <w:t xml:space="preserve"> fitting </w:t>
+      </w:r>
+      <w:proofErr w:type="spellStart"/>
+      <w:r>
+        <w:rPr>
+          <w:lang w:val="en-US"/>
+        </w:rPr>
+        <w:t>Matlab</w:t>
+      </w:r>
+      <w:proofErr w:type="spellEnd"/>
+      <w:r>
+        <w:rPr>
+          <w:lang w:val="en-US"/>
+        </w:rPr>
+        <w:t xml:space="preserve"> </w:t>
+      </w:r>
+      <w:proofErr w:type="spellStart"/>
+      <w:r>
+        <w:rPr>
+          <w:lang w:val="en-US"/>
+        </w:rPr>
+        <w:t>karena</w:t>
+      </w:r>
+      <w:proofErr w:type="spellEnd"/>
+      <w:r>
+        <w:rPr>
+          <w:lang w:val="en-US"/>
+        </w:rPr>
+        <w:t xml:space="preserve"> </w:t>
+      </w:r>
+      <w:proofErr w:type="spellStart"/>
+      <w:r>
+        <w:rPr>
+          <w:lang w:val="en-US"/>
+        </w:rPr>
+        <w:t>hasil</w:t>
+      </w:r>
+      <w:proofErr w:type="spellEnd"/>
+      <w:r>
+        <w:rPr>
+          <w:lang w:val="en-US"/>
+        </w:rPr>
+        <w:t xml:space="preserve"> fitting </w:t>
+      </w:r>
+      <w:proofErr w:type="spellStart"/>
+      <w:r>
+        <w:rPr>
+          <w:lang w:val="en-US"/>
+        </w:rPr>
+        <w:t>Matlab</w:t>
+      </w:r>
+      <w:proofErr w:type="spellEnd"/>
+      <w:r>
+        <w:rPr>
+          <w:lang w:val="en-US"/>
+        </w:rPr>
+        <w:t xml:space="preserve"> </w:t>
+      </w:r>
+      <w:proofErr w:type="spellStart"/>
+      <w:r>
+        <w:rPr>
+          <w:lang w:val="en-US"/>
+        </w:rPr>
+        <w:t>cenderung</w:t>
+      </w:r>
+      <w:proofErr w:type="spellEnd"/>
+      <w:r>
+        <w:rPr>
+          <w:lang w:val="en-US"/>
+        </w:rPr>
+        <w:t xml:space="preserve"> </w:t>
+      </w:r>
+      <w:proofErr w:type="spellStart"/>
+      <w:r>
+        <w:rPr>
+          <w:lang w:val="en-US"/>
+        </w:rPr>
+        <w:t>lebih</w:t>
+      </w:r>
+      <w:proofErr w:type="spellEnd"/>
+      <w:r>
+        <w:rPr>
+          <w:lang w:val="en-US"/>
+        </w:rPr>
+        <w:t xml:space="preserve"> </w:t>
+      </w:r>
+      <w:proofErr w:type="spellStart"/>
+      <w:r>
+        <w:rPr>
+          <w:lang w:val="en-US"/>
+        </w:rPr>
+        <w:t>baik</w:t>
+      </w:r>
+      <w:proofErr w:type="spellEnd"/>
+      <w:r>
+        <w:rPr>
+          <w:lang w:val="en-US"/>
+        </w:rPr>
+        <w:t xml:space="preserve">. </w:t>
+      </w:r>
+      <w:proofErr w:type="spellStart"/>
+      <w:r>
+        <w:rPr>
+          <w:lang w:val="en-US"/>
+        </w:rPr>
+        <w:t>Ini</w:t>
+      </w:r>
+      <w:proofErr w:type="spellEnd"/>
+      <w:r>
+        <w:rPr>
+          <w:lang w:val="en-US"/>
+        </w:rPr>
+        <w:t xml:space="preserve"> </w:t>
+      </w:r>
+      <w:proofErr w:type="spellStart"/>
+      <w:r>
+        <w:rPr>
+          <w:lang w:val="en-US"/>
+        </w:rPr>
+        <w:t>untuk</w:t>
+      </w:r>
+      <w:proofErr w:type="spellEnd"/>
+      <w:r>
+        <w:rPr>
+          <w:lang w:val="en-US"/>
+        </w:rPr>
+        <w:t xml:space="preserve"> </w:t>
+      </w:r>
+      <w:proofErr w:type="spellStart"/>
+      <w:r>
+        <w:rPr>
+          <w:lang w:val="en-US"/>
+        </w:rPr>
+        <w:t>menghindari</w:t>
+      </w:r>
+      <w:proofErr w:type="spellEnd"/>
+      <w:r>
+        <w:rPr>
+          <w:lang w:val="en-US"/>
+        </w:rPr>
+        <w:t xml:space="preserve"> local optimum yang </w:t>
+      </w:r>
+      <w:proofErr w:type="spellStart"/>
+      <w:r>
+        <w:rPr>
+          <w:lang w:val="en-US"/>
+        </w:rPr>
+        <w:t>salah</w:t>
+      </w:r>
+      <w:proofErr w:type="spellEnd"/>
+      <w:r>
+        <w:rPr>
+          <w:lang w:val="en-US"/>
+        </w:rPr>
+        <w:t>.</w:t>
+      </w:r>
+      <w:r>
+        <w:rPr>
+          <w:lang w:val="en-US"/>
+        </w:rPr>
+        <w:t xml:space="preserve"> </w:t>
+      </w:r>
+      <w:proofErr w:type="spellStart"/>
+      <w:r>
+        <w:rPr>
+          <w:lang w:val="en-US"/>
+        </w:rPr>
         <w:t>Ubah</w:t>
       </w:r>
       <w:proofErr w:type="spellEnd"/>
@@ -2953,51 +3257,10 @@
       <w:proofErr w:type="spellStart"/>
       <w:r>
         <w:rPr>
-          <w:lang w:val="en-US"/>
-        </w:rPr>
-        <w:t>warna</w:t>
-      </w:r>
-      <w:proofErr w:type="spellEnd"/>
-      <w:r>
-        <w:rPr>
-          <w:lang w:val="en-US"/>
-        </w:rPr>
-        <w:t xml:space="preserve"> </w:t>
-      </w:r>
-      <w:proofErr w:type="spellStart"/>
-      <w:r>
-        <w:rPr>
-          <w:lang w:val="en-US"/>
-        </w:rPr>
-        <w:t>garis</w:t>
-      </w:r>
-      <w:proofErr w:type="spellEnd"/>
-      <w:r>
-        <w:rPr>
-          <w:lang w:val="en-US"/>
-        </w:rPr>
-        <w:t xml:space="preserve"> </w:t>
-      </w:r>
-      <w:proofErr w:type="spellStart"/>
-      <w:r>
-        <w:rPr>
-          <w:lang w:val="en-US"/>
-        </w:rPr>
-        <w:t>vertikal</w:t>
-      </w:r>
-      <w:proofErr w:type="spellEnd"/>
-      <w:r>
-        <w:rPr>
-          <w:lang w:val="en-US"/>
-        </w:rPr>
-        <w:t xml:space="preserve"> </w:t>
-      </w:r>
-      <w:proofErr w:type="spellStart"/>
-      <w:r>
-        <w:rPr>
-          <w:lang w:val="en-US"/>
-        </w:rPr>
-        <w:t>kebijakan</w:t>
+          <w:b/>
+          <w:lang w:val="en-US"/>
+        </w:rPr>
+        <w:t>paramDir</w:t>
       </w:r>
       <w:proofErr w:type="spellEnd"/>
       <w:r>
@@ -3025,48 +3288,6 @@
         <w:rPr>
           <w:lang w:val="en-US"/>
         </w:rPr>
-        <w:t>keinginan</w:t>
-      </w:r>
-      <w:proofErr w:type="spellEnd"/>
-      <w:r>
-        <w:rPr>
-          <w:lang w:val="en-US"/>
-        </w:rPr>
-        <w:t xml:space="preserve">. </w:t>
-      </w:r>
-      <w:proofErr w:type="spellStart"/>
-      <w:r>
-        <w:rPr>
-          <w:lang w:val="en-US"/>
-        </w:rPr>
-        <w:t>Pastikan</w:t>
-      </w:r>
-      <w:proofErr w:type="spellEnd"/>
-      <w:r>
-        <w:rPr>
-          <w:lang w:val="en-US"/>
-        </w:rPr>
-        <w:t xml:space="preserve"> </w:t>
-      </w:r>
-      <w:proofErr w:type="spellStart"/>
-      <w:r>
-        <w:rPr>
-          <w:lang w:val="en-US"/>
-        </w:rPr>
-        <w:t>sesuai</w:t>
-      </w:r>
-      <w:proofErr w:type="spellEnd"/>
-      <w:r>
-        <w:rPr>
-          <w:lang w:val="en-US"/>
-        </w:rPr>
-        <w:t xml:space="preserve"> </w:t>
-      </w:r>
-      <w:proofErr w:type="spellStart"/>
-      <w:r>
-        <w:rPr>
-          <w:lang w:val="en-US"/>
-        </w:rPr>
         <w:t>dengan</w:t>
       </w:r>
       <w:proofErr w:type="spellEnd"/>
@@ -3081,21 +3302,35 @@
         <w:rPr>
           <w:lang w:val="en-US"/>
         </w:rPr>
-        <w:t>jumlah</w:t>
-      </w:r>
-      <w:proofErr w:type="spellEnd"/>
-      <w:r>
-        <w:rPr>
-          <w:lang w:val="en-US"/>
-        </w:rPr>
-        <w:t xml:space="preserve"> </w:t>
-      </w:r>
-      <w:proofErr w:type="spellStart"/>
-      <w:r>
-        <w:rPr>
-          <w:lang w:val="en-US"/>
-        </w:rPr>
-        <w:t>kebijakan</w:t>
+        <w:t>lokasi</w:t>
+      </w:r>
+      <w:proofErr w:type="spellEnd"/>
+      <w:r>
+        <w:rPr>
+          <w:lang w:val="en-US"/>
+        </w:rPr>
+        <w:t xml:space="preserve"> directory </w:t>
+      </w:r>
+      <w:proofErr w:type="spellStart"/>
+      <w:r>
+        <w:rPr>
+          <w:lang w:val="en-US"/>
+        </w:rPr>
+        <w:t>penyimpanan</w:t>
+      </w:r>
+      <w:proofErr w:type="spellEnd"/>
+      <w:r>
+        <w:rPr>
+          <w:lang w:val="en-US"/>
+        </w:rPr>
+        <w:t xml:space="preserve"> parameter fitting </w:t>
+      </w:r>
+      <w:proofErr w:type="spellStart"/>
+      <w:r>
+        <w:rPr>
+          <w:lang w:val="en-US"/>
+        </w:rPr>
+        <w:t>Matlab</w:t>
       </w:r>
       <w:proofErr w:type="spellEnd"/>
       <w:r>
@@ -3107,8 +3342,9 @@
     </w:p>
     <w:p>
       <w:pPr>
-        <w:spacing w:line="276" w:lineRule="auto"/>
-        <w:jc w:val="center"/>
+        <w:pStyle w:val="ListParagraph"/>
+        <w:spacing w:after="0" w:line="276" w:lineRule="auto"/>
+        <w:ind w:left="0"/>
         <w:rPr>
           <w:lang w:val="en-US"/>
         </w:rPr>
@@ -3119,10 +3355,10 @@
           <w:lang w:eastAsia="id-ID"/>
         </w:rPr>
         <w:drawing>
-          <wp:inline distT="0" distB="0" distL="0" distR="0" wp14:anchorId="5FB66284" wp14:editId="3A69F60C">
-            <wp:extent cx="2103120" cy="1369473"/>
+          <wp:inline distT="0" distB="0" distL="0" distR="0" wp14:anchorId="3E0EAA81" wp14:editId="392C7EE5">
+            <wp:extent cx="5778036" cy="492919"/>
             <wp:effectExtent l="0" t="0" r="0" b="2540"/>
-            <wp:docPr id="18" name="Picture 18"/>
+            <wp:docPr id="2" name="Picture 2"/>
             <wp:cNvGraphicFramePr>
               <a:graphicFrameLocks xmlns:a="http://schemas.openxmlformats.org/drawingml/2006/main" noChangeAspect="1"/>
             </wp:cNvGraphicFramePr>
@@ -3142,7 +3378,7 @@
                   <pic:spPr>
                     <a:xfrm>
                       <a:off x="0" y="0"/>
-                      <a:ext cx="2130412" cy="1387244"/>
+                      <a:ext cx="6036146" cy="514938"/>
                     </a:xfrm>
                     <a:prstGeom prst="rect">
                       <a:avLst/>
@@ -3162,102 +3398,171 @@
           <w:ilvl w:val="0"/>
           <w:numId w:val="4"/>
         </w:numPr>
-        <w:spacing w:line="276" w:lineRule="auto"/>
-        <w:jc w:val="both"/>
-        <w:rPr>
-          <w:lang w:val="en-US"/>
-        </w:rPr>
-      </w:pPr>
-      <w:proofErr w:type="spellStart"/>
-      <w:r>
-        <w:rPr>
-          <w:lang w:val="en-US"/>
-        </w:rPr>
-        <w:t>Jika</w:t>
-      </w:r>
-      <w:proofErr w:type="spellEnd"/>
-      <w:r>
-        <w:rPr>
-          <w:lang w:val="en-US"/>
-        </w:rPr>
-        <w:t xml:space="preserve"> </w:t>
-      </w:r>
-      <w:proofErr w:type="spellStart"/>
-      <w:r>
-        <w:rPr>
-          <w:lang w:val="en-US"/>
-        </w:rPr>
-        <w:t>ingin</w:t>
-      </w:r>
-      <w:proofErr w:type="spellEnd"/>
-      <w:r>
-        <w:rPr>
-          <w:lang w:val="en-US"/>
-        </w:rPr>
-        <w:t xml:space="preserve"> </w:t>
-      </w:r>
-      <w:proofErr w:type="spellStart"/>
-      <w:r>
-        <w:rPr>
-          <w:lang w:val="en-US"/>
-        </w:rPr>
-        <w:t>menampilkan</w:t>
-      </w:r>
-      <w:proofErr w:type="spellEnd"/>
-      <w:r>
-        <w:rPr>
-          <w:lang w:val="en-US"/>
-        </w:rPr>
-        <w:t xml:space="preserve"> state </w:t>
-      </w:r>
-      <w:proofErr w:type="spellStart"/>
-      <w:r>
-        <w:rPr>
-          <w:lang w:val="en-US"/>
-        </w:rPr>
-        <w:t>tertentu</w:t>
-      </w:r>
-      <w:proofErr w:type="spellEnd"/>
-      <w:r>
-        <w:rPr>
-          <w:lang w:val="en-US"/>
-        </w:rPr>
-        <w:t xml:space="preserve"> </w:t>
-      </w:r>
-      <w:proofErr w:type="spellStart"/>
-      <w:r>
-        <w:rPr>
-          <w:lang w:val="en-US"/>
-        </w:rPr>
-        <w:t>saja</w:t>
-      </w:r>
-      <w:proofErr w:type="spellEnd"/>
-      <w:r>
-        <w:rPr>
-          <w:lang w:val="en-US"/>
-        </w:rPr>
-        <w:t xml:space="preserve">, </w:t>
-      </w:r>
-      <w:proofErr w:type="spellStart"/>
-      <w:r>
-        <w:rPr>
-          <w:lang w:val="en-US"/>
-        </w:rPr>
-        <w:t>ubah</w:t>
-      </w:r>
-      <w:proofErr w:type="spellEnd"/>
-      <w:r>
-        <w:rPr>
-          <w:lang w:val="en-US"/>
-        </w:rPr>
-        <w:t xml:space="preserve"> variable </w:t>
-      </w:r>
-      <w:proofErr w:type="spellStart"/>
-      <w:r>
-        <w:rPr>
-          <w:lang w:val="en-US"/>
-        </w:rPr>
-        <w:t>customStates</w:t>
+        <w:spacing w:after="0" w:line="276" w:lineRule="auto"/>
+        <w:rPr>
+          <w:lang w:val="en-US"/>
+        </w:rPr>
+      </w:pPr>
+      <w:proofErr w:type="spellStart"/>
+      <w:r>
+        <w:rPr>
+          <w:lang w:val="en-US"/>
+        </w:rPr>
+        <w:t>Ubah</w:t>
+      </w:r>
+      <w:proofErr w:type="spellEnd"/>
+      <w:r>
+        <w:rPr>
+          <w:lang w:val="en-US"/>
+        </w:rPr>
+        <w:t xml:space="preserve"> </w:t>
+      </w:r>
+      <w:proofErr w:type="spellStart"/>
+      <w:r>
+        <w:rPr>
+          <w:lang w:val="en-US"/>
+        </w:rPr>
+        <w:t>warna</w:t>
+      </w:r>
+      <w:proofErr w:type="spellEnd"/>
+      <w:r>
+        <w:rPr>
+          <w:lang w:val="en-US"/>
+        </w:rPr>
+        <w:t xml:space="preserve"> </w:t>
+      </w:r>
+      <w:proofErr w:type="spellStart"/>
+      <w:r>
+        <w:rPr>
+          <w:lang w:val="en-US"/>
+        </w:rPr>
+        <w:t>garis</w:t>
+      </w:r>
+      <w:proofErr w:type="spellEnd"/>
+      <w:r>
+        <w:rPr>
+          <w:lang w:val="en-US"/>
+        </w:rPr>
+        <w:t xml:space="preserve"> </w:t>
+      </w:r>
+      <w:proofErr w:type="spellStart"/>
+      <w:r>
+        <w:rPr>
+          <w:lang w:val="en-US"/>
+        </w:rPr>
+        <w:t>vertikal</w:t>
+      </w:r>
+      <w:proofErr w:type="spellEnd"/>
+      <w:r>
+        <w:rPr>
+          <w:lang w:val="en-US"/>
+        </w:rPr>
+        <w:t xml:space="preserve"> </w:t>
+      </w:r>
+      <w:proofErr w:type="spellStart"/>
+      <w:r>
+        <w:rPr>
+          <w:lang w:val="en-US"/>
+        </w:rPr>
+        <w:t>kebijakan</w:t>
+      </w:r>
+      <w:proofErr w:type="spellEnd"/>
+      <w:r>
+        <w:rPr>
+          <w:lang w:val="en-US"/>
+        </w:rPr>
+        <w:t xml:space="preserve"> </w:t>
+      </w:r>
+      <w:proofErr w:type="spellStart"/>
+      <w:r>
+        <w:rPr>
+          <w:lang w:val="en-US"/>
+        </w:rPr>
+        <w:t>sesuai</w:t>
+      </w:r>
+      <w:proofErr w:type="spellEnd"/>
+      <w:r>
+        <w:rPr>
+          <w:lang w:val="en-US"/>
+        </w:rPr>
+        <w:t xml:space="preserve"> </w:t>
+      </w:r>
+      <w:proofErr w:type="spellStart"/>
+      <w:r>
+        <w:rPr>
+          <w:lang w:val="en-US"/>
+        </w:rPr>
+        <w:t>keinginan</w:t>
+      </w:r>
+      <w:proofErr w:type="spellEnd"/>
+      <w:r>
+        <w:rPr>
+          <w:lang w:val="en-US"/>
+        </w:rPr>
+        <w:t xml:space="preserve">. </w:t>
+      </w:r>
+      <w:proofErr w:type="spellStart"/>
+      <w:r>
+        <w:rPr>
+          <w:lang w:val="en-US"/>
+        </w:rPr>
+        <w:t>Pastikan</w:t>
+      </w:r>
+      <w:proofErr w:type="spellEnd"/>
+      <w:r>
+        <w:rPr>
+          <w:lang w:val="en-US"/>
+        </w:rPr>
+        <w:t xml:space="preserve"> </w:t>
+      </w:r>
+      <w:proofErr w:type="spellStart"/>
+      <w:r>
+        <w:rPr>
+          <w:lang w:val="en-US"/>
+        </w:rPr>
+        <w:t>sesuai</w:t>
+      </w:r>
+      <w:proofErr w:type="spellEnd"/>
+      <w:r>
+        <w:rPr>
+          <w:lang w:val="en-US"/>
+        </w:rPr>
+        <w:t xml:space="preserve"> </w:t>
+      </w:r>
+      <w:proofErr w:type="spellStart"/>
+      <w:r>
+        <w:rPr>
+          <w:lang w:val="en-US"/>
+        </w:rPr>
+        <w:t>dengan</w:t>
+      </w:r>
+      <w:proofErr w:type="spellEnd"/>
+      <w:r>
+        <w:rPr>
+          <w:lang w:val="en-US"/>
+        </w:rPr>
+        <w:t xml:space="preserve"> </w:t>
+      </w:r>
+      <w:proofErr w:type="spellStart"/>
+      <w:r>
+        <w:rPr>
+          <w:lang w:val="en-US"/>
+        </w:rPr>
+        <w:t>jumlah</w:t>
+      </w:r>
+      <w:proofErr w:type="spellEnd"/>
+      <w:r>
+        <w:rPr>
+          <w:lang w:val="en-US"/>
+        </w:rPr>
+        <w:t xml:space="preserve"> </w:t>
+      </w:r>
+      <w:proofErr w:type="spellStart"/>
+      <w:r>
+        <w:rPr>
+          <w:lang w:val="en-US"/>
+        </w:rPr>
+        <w:t>kebijakan</w:t>
       </w:r>
       <w:proofErr w:type="spellEnd"/>
       <w:r>
@@ -3269,7 +3574,6 @@
     </w:p>
     <w:p>
       <w:pPr>
-        <w:pStyle w:val="ListParagraph"/>
         <w:spacing w:line="276" w:lineRule="auto"/>
         <w:jc w:val="center"/>
         <w:rPr>
@@ -3282,10 +3586,10 @@
           <w:lang w:eastAsia="id-ID"/>
         </w:rPr>
         <w:drawing>
-          <wp:inline distT="0" distB="0" distL="0" distR="0" wp14:anchorId="691BAC58" wp14:editId="65AFA640">
-            <wp:extent cx="2215662" cy="370306"/>
-            <wp:effectExtent l="0" t="0" r="0" b="0"/>
-            <wp:docPr id="19" name="Picture 19"/>
+          <wp:inline distT="0" distB="0" distL="0" distR="0" wp14:anchorId="5FB66284" wp14:editId="3A69F60C">
+            <wp:extent cx="2103120" cy="1369473"/>
+            <wp:effectExtent l="0" t="0" r="0" b="2540"/>
+            <wp:docPr id="18" name="Picture 18"/>
             <wp:cNvGraphicFramePr>
               <a:graphicFrameLocks xmlns:a="http://schemas.openxmlformats.org/drawingml/2006/main" noChangeAspect="1"/>
             </wp:cNvGraphicFramePr>
@@ -3305,7 +3609,7 @@
                   <pic:spPr>
                     <a:xfrm>
                       <a:off x="0" y="0"/>
-                      <a:ext cx="2318412" cy="387479"/>
+                      <a:ext cx="2130412" cy="1387244"/>
                     </a:xfrm>
                     <a:prstGeom prst="rect">
                       <a:avLst/>
@@ -3336,231 +3640,105 @@
         <w:rPr>
           <w:lang w:val="en-US"/>
         </w:rPr>
-        <w:t>Jalankan</w:t>
-      </w:r>
-      <w:proofErr w:type="spellEnd"/>
-      <w:r>
-        <w:rPr>
-          <w:lang w:val="en-US"/>
-        </w:rPr>
-        <w:t xml:space="preserve"> program </w:t>
-      </w:r>
-      <w:proofErr w:type="spellStart"/>
-      <w:r>
-        <w:rPr>
-          <w:lang w:val="en-US"/>
-        </w:rPr>
-        <w:t>utama</w:t>
-      </w:r>
-      <w:proofErr w:type="spellEnd"/>
-      <w:r>
-        <w:rPr>
-          <w:lang w:val="en-US"/>
-        </w:rPr>
-        <w:t xml:space="preserve"> </w:t>
-      </w:r>
-      <w:proofErr w:type="spellStart"/>
-      <w:r>
-        <w:rPr>
-          <w:lang w:val="en-US"/>
-        </w:rPr>
-        <w:t>dengan</w:t>
-      </w:r>
-      <w:proofErr w:type="spellEnd"/>
-      <w:r>
-        <w:rPr>
-          <w:lang w:val="en-US"/>
-        </w:rPr>
-        <w:t xml:space="preserve"> </w:t>
-      </w:r>
-      <w:proofErr w:type="spellStart"/>
-      <w:r>
-        <w:rPr>
-          <w:lang w:val="en-US"/>
-        </w:rPr>
-        <w:t>menekan</w:t>
-      </w:r>
-      <w:proofErr w:type="spellEnd"/>
-      <w:r>
-        <w:rPr>
-          <w:lang w:val="en-US"/>
-        </w:rPr>
-        <w:t xml:space="preserve"> ‘F5’ </w:t>
-      </w:r>
-      <w:proofErr w:type="spellStart"/>
-      <w:r>
-        <w:rPr>
-          <w:lang w:val="en-US"/>
-        </w:rPr>
-        <w:t>atau</w:t>
-      </w:r>
-      <w:proofErr w:type="spellEnd"/>
-      <w:r>
-        <w:rPr>
-          <w:lang w:val="en-US"/>
-        </w:rPr>
-        <w:t xml:space="preserve"> ‘Run’.</w:t>
+        <w:t>Jika</w:t>
+      </w:r>
+      <w:proofErr w:type="spellEnd"/>
+      <w:r>
+        <w:rPr>
+          <w:lang w:val="en-US"/>
+        </w:rPr>
+        <w:t xml:space="preserve"> </w:t>
+      </w:r>
+      <w:proofErr w:type="spellStart"/>
+      <w:r>
+        <w:rPr>
+          <w:lang w:val="en-US"/>
+        </w:rPr>
+        <w:t>ingin</w:t>
+      </w:r>
+      <w:proofErr w:type="spellEnd"/>
+      <w:r>
+        <w:rPr>
+          <w:lang w:val="en-US"/>
+        </w:rPr>
+        <w:t xml:space="preserve"> </w:t>
+      </w:r>
+      <w:proofErr w:type="spellStart"/>
+      <w:r>
+        <w:rPr>
+          <w:lang w:val="en-US"/>
+        </w:rPr>
+        <w:t>menampilkan</w:t>
+      </w:r>
+      <w:proofErr w:type="spellEnd"/>
+      <w:r>
+        <w:rPr>
+          <w:lang w:val="en-US"/>
+        </w:rPr>
+        <w:t xml:space="preserve"> state </w:t>
+      </w:r>
+      <w:proofErr w:type="spellStart"/>
+      <w:r>
+        <w:rPr>
+          <w:lang w:val="en-US"/>
+        </w:rPr>
+        <w:t>tertentu</w:t>
+      </w:r>
+      <w:proofErr w:type="spellEnd"/>
+      <w:r>
+        <w:rPr>
+          <w:lang w:val="en-US"/>
+        </w:rPr>
+        <w:t xml:space="preserve"> </w:t>
+      </w:r>
+      <w:proofErr w:type="spellStart"/>
+      <w:r>
+        <w:rPr>
+          <w:lang w:val="en-US"/>
+        </w:rPr>
+        <w:t>saja</w:t>
+      </w:r>
+      <w:proofErr w:type="spellEnd"/>
+      <w:r>
+        <w:rPr>
+          <w:lang w:val="en-US"/>
+        </w:rPr>
+        <w:t xml:space="preserve">, </w:t>
+      </w:r>
+      <w:proofErr w:type="spellStart"/>
+      <w:r>
+        <w:rPr>
+          <w:lang w:val="en-US"/>
+        </w:rPr>
+        <w:t>ubah</w:t>
+      </w:r>
+      <w:proofErr w:type="spellEnd"/>
+      <w:r>
+        <w:rPr>
+          <w:lang w:val="en-US"/>
+        </w:rPr>
+        <w:t xml:space="preserve"> variable </w:t>
+      </w:r>
+      <w:proofErr w:type="spellStart"/>
+      <w:r>
+        <w:rPr>
+          <w:lang w:val="en-US"/>
+        </w:rPr>
+        <w:t>customStates</w:t>
+      </w:r>
+      <w:proofErr w:type="spellEnd"/>
+      <w:r>
+        <w:rPr>
+          <w:lang w:val="en-US"/>
+        </w:rPr>
+        <w:t>.</w:t>
       </w:r>
     </w:p>
     <w:p>
       <w:pPr>
         <w:pStyle w:val="ListParagraph"/>
-        <w:numPr>
-          <w:ilvl w:val="0"/>
-          <w:numId w:val="4"/>
-        </w:numPr>
         <w:spacing w:line="276" w:lineRule="auto"/>
-        <w:jc w:val="both"/>
-        <w:rPr>
-          <w:lang w:val="en-US"/>
-        </w:rPr>
-      </w:pPr>
-      <w:proofErr w:type="spellStart"/>
-      <w:r>
-        <w:rPr>
-          <w:lang w:val="en-US"/>
-        </w:rPr>
-        <w:t>Jika</w:t>
-      </w:r>
-      <w:proofErr w:type="spellEnd"/>
-      <w:r>
-        <w:rPr>
-          <w:lang w:val="en-US"/>
-        </w:rPr>
-        <w:t xml:space="preserve"> </w:t>
-      </w:r>
-      <w:proofErr w:type="spellStart"/>
-      <w:r>
-        <w:rPr>
-          <w:lang w:val="en-US"/>
-        </w:rPr>
-        <w:t>dilihat</w:t>
-      </w:r>
-      <w:proofErr w:type="spellEnd"/>
-      <w:r>
-        <w:rPr>
-          <w:lang w:val="en-US"/>
-        </w:rPr>
-        <w:t xml:space="preserve">, cursor </w:t>
-      </w:r>
-      <w:proofErr w:type="spellStart"/>
-      <w:r>
-        <w:rPr>
-          <w:lang w:val="en-US"/>
-        </w:rPr>
-        <w:t>kadang-kadang</w:t>
-      </w:r>
-      <w:proofErr w:type="spellEnd"/>
-      <w:r>
-        <w:rPr>
-          <w:lang w:val="en-US"/>
-        </w:rPr>
-        <w:t xml:space="preserve"> </w:t>
-      </w:r>
-      <w:proofErr w:type="spellStart"/>
-      <w:r>
-        <w:rPr>
-          <w:lang w:val="en-US"/>
-        </w:rPr>
-        <w:t>saling</w:t>
-      </w:r>
-      <w:proofErr w:type="spellEnd"/>
-      <w:r>
-        <w:rPr>
-          <w:lang w:val="en-US"/>
-        </w:rPr>
-        <w:t xml:space="preserve"> </w:t>
-      </w:r>
-      <w:proofErr w:type="spellStart"/>
-      <w:r>
-        <w:rPr>
-          <w:lang w:val="en-US"/>
-        </w:rPr>
-        <w:t>menutupi</w:t>
-      </w:r>
-      <w:proofErr w:type="spellEnd"/>
-      <w:r>
-        <w:rPr>
-          <w:lang w:val="en-US"/>
-        </w:rPr>
-        <w:t xml:space="preserve">, </w:t>
-      </w:r>
-      <w:proofErr w:type="spellStart"/>
-      <w:r>
-        <w:rPr>
-          <w:lang w:val="en-US"/>
-        </w:rPr>
-        <w:t>atau</w:t>
-      </w:r>
-      <w:proofErr w:type="spellEnd"/>
-      <w:r>
-        <w:rPr>
-          <w:lang w:val="en-US"/>
-        </w:rPr>
-        <w:t xml:space="preserve"> </w:t>
-      </w:r>
-      <w:proofErr w:type="spellStart"/>
-      <w:r>
-        <w:rPr>
-          <w:lang w:val="en-US"/>
-        </w:rPr>
-        <w:t>terdapat</w:t>
-      </w:r>
-      <w:proofErr w:type="spellEnd"/>
-      <w:r>
-        <w:rPr>
-          <w:lang w:val="en-US"/>
-        </w:rPr>
-        <w:t xml:space="preserve"> textbox yang </w:t>
-      </w:r>
-      <w:proofErr w:type="spellStart"/>
-      <w:r>
-        <w:rPr>
-          <w:lang w:val="en-US"/>
-        </w:rPr>
-        <w:t>kurang</w:t>
-      </w:r>
-      <w:proofErr w:type="spellEnd"/>
-      <w:r>
-        <w:rPr>
-          <w:lang w:val="en-US"/>
-        </w:rPr>
-        <w:t xml:space="preserve"> </w:t>
-      </w:r>
-      <w:proofErr w:type="spellStart"/>
-      <w:r>
-        <w:rPr>
-          <w:lang w:val="en-US"/>
-        </w:rPr>
-        <w:t>sesuai</w:t>
-      </w:r>
-      <w:proofErr w:type="spellEnd"/>
-      <w:r>
-        <w:rPr>
-          <w:lang w:val="en-US"/>
-        </w:rPr>
-        <w:t xml:space="preserve"> </w:t>
-      </w:r>
-      <w:proofErr w:type="spellStart"/>
-      <w:r>
-        <w:rPr>
-          <w:lang w:val="en-US"/>
-        </w:rPr>
-        <w:t>penempatannya</w:t>
-      </w:r>
-      <w:proofErr w:type="spellEnd"/>
-      <w:r>
-        <w:rPr>
-          <w:lang w:val="en-US"/>
-        </w:rPr>
-        <w:t xml:space="preserve">. </w:t>
-      </w:r>
-    </w:p>
-    <w:p>
-      <w:pPr>
-        <w:pStyle w:val="ListParagraph"/>
-        <w:spacing w:line="276" w:lineRule="auto"/>
-        <w:jc w:val="both"/>
+        <w:jc w:val="center"/>
         <w:rPr>
           <w:lang w:val="en-US"/>
         </w:rPr>
@@ -3571,10 +3749,10 @@
           <w:lang w:eastAsia="id-ID"/>
         </w:rPr>
         <w:drawing>
-          <wp:inline distT="0" distB="0" distL="0" distR="0" wp14:anchorId="4BA5B410" wp14:editId="757CBC96">
-            <wp:extent cx="5731510" cy="3081655"/>
-            <wp:effectExtent l="0" t="0" r="2540" b="4445"/>
-            <wp:docPr id="22" name="Picture 22"/>
+          <wp:inline distT="0" distB="0" distL="0" distR="0" wp14:anchorId="691BAC58" wp14:editId="65AFA640">
+            <wp:extent cx="2215662" cy="370306"/>
+            <wp:effectExtent l="0" t="0" r="0" b="0"/>
+            <wp:docPr id="19" name="Picture 19"/>
             <wp:cNvGraphicFramePr>
               <a:graphicFrameLocks xmlns:a="http://schemas.openxmlformats.org/drawingml/2006/main" noChangeAspect="1"/>
             </wp:cNvGraphicFramePr>
@@ -3594,7 +3772,7 @@
                   <pic:spPr>
                     <a:xfrm>
                       <a:off x="0" y="0"/>
-                      <a:ext cx="5731510" cy="3081655"/>
+                      <a:ext cx="2318412" cy="387479"/>
                     </a:xfrm>
                     <a:prstGeom prst="rect">
                       <a:avLst/>
@@ -3625,35 +3803,91 @@
         <w:rPr>
           <w:lang w:val="en-US"/>
         </w:rPr>
-        <w:t>Atur</w:t>
-      </w:r>
-      <w:proofErr w:type="spellEnd"/>
-      <w:r>
-        <w:rPr>
-          <w:lang w:val="en-US"/>
-        </w:rPr>
-        <w:t xml:space="preserve"> agar </w:t>
-      </w:r>
-      <w:proofErr w:type="spellStart"/>
-      <w:r>
-        <w:rPr>
-          <w:lang w:val="en-US"/>
-        </w:rPr>
-        <w:t>nyaman</w:t>
-      </w:r>
-      <w:proofErr w:type="spellEnd"/>
-      <w:r>
-        <w:rPr>
-          <w:lang w:val="en-US"/>
-        </w:rPr>
-        <w:t xml:space="preserve"> </w:t>
-      </w:r>
-      <w:proofErr w:type="spellStart"/>
-      <w:r>
-        <w:rPr>
-          <w:lang w:val="en-US"/>
-        </w:rPr>
-        <w:t>untuk</w:t>
+        <w:t>Jalankan</w:t>
+      </w:r>
+      <w:proofErr w:type="spellEnd"/>
+      <w:r>
+        <w:rPr>
+          <w:lang w:val="en-US"/>
+        </w:rPr>
+        <w:t xml:space="preserve"> program </w:t>
+      </w:r>
+      <w:proofErr w:type="spellStart"/>
+      <w:r>
+        <w:rPr>
+          <w:lang w:val="en-US"/>
+        </w:rPr>
+        <w:t>utama</w:t>
+      </w:r>
+      <w:proofErr w:type="spellEnd"/>
+      <w:r>
+        <w:rPr>
+          <w:lang w:val="en-US"/>
+        </w:rPr>
+        <w:t xml:space="preserve"> </w:t>
+      </w:r>
+      <w:proofErr w:type="spellStart"/>
+      <w:r>
+        <w:rPr>
+          <w:lang w:val="en-US"/>
+        </w:rPr>
+        <w:t>dengan</w:t>
+      </w:r>
+      <w:proofErr w:type="spellEnd"/>
+      <w:r>
+        <w:rPr>
+          <w:lang w:val="en-US"/>
+        </w:rPr>
+        <w:t xml:space="preserve"> </w:t>
+      </w:r>
+      <w:proofErr w:type="spellStart"/>
+      <w:r>
+        <w:rPr>
+          <w:lang w:val="en-US"/>
+        </w:rPr>
+        <w:t>menekan</w:t>
+      </w:r>
+      <w:proofErr w:type="spellEnd"/>
+      <w:r>
+        <w:rPr>
+          <w:lang w:val="en-US"/>
+        </w:rPr>
+        <w:t xml:space="preserve"> ‘F5’ </w:t>
+      </w:r>
+      <w:proofErr w:type="spellStart"/>
+      <w:r>
+        <w:rPr>
+          <w:lang w:val="en-US"/>
+        </w:rPr>
+        <w:t>atau</w:t>
+      </w:r>
+      <w:proofErr w:type="spellEnd"/>
+      <w:r>
+        <w:rPr>
+          <w:lang w:val="en-US"/>
+        </w:rPr>
+        <w:t xml:space="preserve"> ‘Run’.</w:t>
+      </w:r>
+    </w:p>
+    <w:p>
+      <w:pPr>
+        <w:pStyle w:val="ListParagraph"/>
+        <w:numPr>
+          <w:ilvl w:val="0"/>
+          <w:numId w:val="4"/>
+        </w:numPr>
+        <w:spacing w:line="276" w:lineRule="auto"/>
+        <w:jc w:val="both"/>
+        <w:rPr>
+          <w:lang w:val="en-US"/>
+        </w:rPr>
+      </w:pPr>
+      <w:proofErr w:type="spellStart"/>
+      <w:r>
+        <w:rPr>
+          <w:lang w:val="en-US"/>
+        </w:rPr>
+        <w:t>Jika</w:t>
       </w:r>
       <w:proofErr w:type="spellEnd"/>
       <w:r>
@@ -3674,7 +3908,119 @@
         <w:rPr>
           <w:lang w:val="en-US"/>
         </w:rPr>
-        <w:t>.</w:t>
+        <w:t xml:space="preserve">, cursor </w:t>
+      </w:r>
+      <w:proofErr w:type="spellStart"/>
+      <w:r>
+        <w:rPr>
+          <w:lang w:val="en-US"/>
+        </w:rPr>
+        <w:t>kadang-kadang</w:t>
+      </w:r>
+      <w:proofErr w:type="spellEnd"/>
+      <w:r>
+        <w:rPr>
+          <w:lang w:val="en-US"/>
+        </w:rPr>
+        <w:t xml:space="preserve"> </w:t>
+      </w:r>
+      <w:proofErr w:type="spellStart"/>
+      <w:r>
+        <w:rPr>
+          <w:lang w:val="en-US"/>
+        </w:rPr>
+        <w:t>saling</w:t>
+      </w:r>
+      <w:proofErr w:type="spellEnd"/>
+      <w:r>
+        <w:rPr>
+          <w:lang w:val="en-US"/>
+        </w:rPr>
+        <w:t xml:space="preserve"> </w:t>
+      </w:r>
+      <w:proofErr w:type="spellStart"/>
+      <w:r>
+        <w:rPr>
+          <w:lang w:val="en-US"/>
+        </w:rPr>
+        <w:t>menutupi</w:t>
+      </w:r>
+      <w:proofErr w:type="spellEnd"/>
+      <w:r>
+        <w:rPr>
+          <w:lang w:val="en-US"/>
+        </w:rPr>
+        <w:t xml:space="preserve">, </w:t>
+      </w:r>
+      <w:proofErr w:type="spellStart"/>
+      <w:r>
+        <w:rPr>
+          <w:lang w:val="en-US"/>
+        </w:rPr>
+        <w:t>atau</w:t>
+      </w:r>
+      <w:proofErr w:type="spellEnd"/>
+      <w:r>
+        <w:rPr>
+          <w:lang w:val="en-US"/>
+        </w:rPr>
+        <w:t xml:space="preserve"> </w:t>
+      </w:r>
+      <w:proofErr w:type="spellStart"/>
+      <w:r>
+        <w:rPr>
+          <w:lang w:val="en-US"/>
+        </w:rPr>
+        <w:t>terdapat</w:t>
+      </w:r>
+      <w:proofErr w:type="spellEnd"/>
+      <w:r>
+        <w:rPr>
+          <w:lang w:val="en-US"/>
+        </w:rPr>
+        <w:t xml:space="preserve"> textbox yang </w:t>
+      </w:r>
+      <w:proofErr w:type="spellStart"/>
+      <w:r>
+        <w:rPr>
+          <w:lang w:val="en-US"/>
+        </w:rPr>
+        <w:t>kurang</w:t>
+      </w:r>
+      <w:proofErr w:type="spellEnd"/>
+      <w:r>
+        <w:rPr>
+          <w:lang w:val="en-US"/>
+        </w:rPr>
+        <w:t xml:space="preserve"> </w:t>
+      </w:r>
+      <w:proofErr w:type="spellStart"/>
+      <w:r>
+        <w:rPr>
+          <w:lang w:val="en-US"/>
+        </w:rPr>
+        <w:t>sesuai</w:t>
+      </w:r>
+      <w:proofErr w:type="spellEnd"/>
+      <w:r>
+        <w:rPr>
+          <w:lang w:val="en-US"/>
+        </w:rPr>
+        <w:t xml:space="preserve"> </w:t>
+      </w:r>
+      <w:proofErr w:type="spellStart"/>
+      <w:r>
+        <w:rPr>
+          <w:lang w:val="en-US"/>
+        </w:rPr>
+        <w:t>penempatannya</w:t>
+      </w:r>
+      <w:proofErr w:type="spellEnd"/>
+      <w:r>
+        <w:rPr>
+          <w:lang w:val="en-US"/>
+        </w:rPr>
+        <w:t xml:space="preserve">. </w:t>
       </w:r>
     </w:p>
     <w:p>
@@ -3691,12 +4037,11 @@
           <w:noProof/>
           <w:lang w:eastAsia="id-ID"/>
         </w:rPr>
-        <w:lastRenderedPageBreak/>
         <w:drawing>
-          <wp:inline distT="0" distB="0" distL="0" distR="0" wp14:anchorId="4A143B44" wp14:editId="726029A8">
-            <wp:extent cx="5731510" cy="3078480"/>
-            <wp:effectExtent l="0" t="0" r="2540" b="7620"/>
-            <wp:docPr id="23" name="Picture 23"/>
+          <wp:inline distT="0" distB="0" distL="0" distR="0" wp14:anchorId="4BA5B410" wp14:editId="757CBC96">
+            <wp:extent cx="5731510" cy="3081655"/>
+            <wp:effectExtent l="0" t="0" r="2540" b="4445"/>
+            <wp:docPr id="22" name="Picture 22"/>
             <wp:cNvGraphicFramePr>
               <a:graphicFrameLocks xmlns:a="http://schemas.openxmlformats.org/drawingml/2006/main" noChangeAspect="1"/>
             </wp:cNvGraphicFramePr>
@@ -3716,7 +4061,7 @@
                   <pic:spPr>
                     <a:xfrm>
                       <a:off x="0" y="0"/>
-                      <a:ext cx="5731510" cy="3078480"/>
+                      <a:ext cx="5731510" cy="3081655"/>
                     </a:xfrm>
                     <a:prstGeom prst="rect">
                       <a:avLst/>
@@ -3747,251 +4092,49 @@
         <w:rPr>
           <w:lang w:val="en-US"/>
         </w:rPr>
-        <w:t>Jika</w:t>
-      </w:r>
-      <w:proofErr w:type="spellEnd"/>
-      <w:r>
-        <w:rPr>
-          <w:lang w:val="en-US"/>
-        </w:rPr>
-        <w:t xml:space="preserve"> </w:t>
-      </w:r>
-      <w:proofErr w:type="spellStart"/>
-      <w:r>
-        <w:rPr>
-          <w:lang w:val="en-US"/>
-        </w:rPr>
-        <w:t>sudah</w:t>
-      </w:r>
-      <w:proofErr w:type="spellEnd"/>
-      <w:r>
-        <w:rPr>
-          <w:lang w:val="en-US"/>
-        </w:rPr>
-        <w:t xml:space="preserve"> </w:t>
-      </w:r>
-      <w:proofErr w:type="spellStart"/>
-      <w:r>
-        <w:rPr>
-          <w:lang w:val="en-US"/>
-        </w:rPr>
-        <w:t>yakin</w:t>
-      </w:r>
-      <w:proofErr w:type="spellEnd"/>
-      <w:r>
-        <w:rPr>
-          <w:lang w:val="en-US"/>
-        </w:rPr>
-        <w:t xml:space="preserve">, </w:t>
-      </w:r>
-      <w:proofErr w:type="spellStart"/>
-      <w:r>
-        <w:rPr>
-          <w:lang w:val="en-US"/>
-        </w:rPr>
-        <w:t>buka</w:t>
-      </w:r>
-      <w:proofErr w:type="spellEnd"/>
-      <w:r>
-        <w:rPr>
-          <w:lang w:val="en-US"/>
-        </w:rPr>
-        <w:t xml:space="preserve"> Command Window, </w:t>
-      </w:r>
-      <w:proofErr w:type="spellStart"/>
-      <w:r>
-        <w:rPr>
-          <w:lang w:val="en-US"/>
-        </w:rPr>
-        <w:t>lalu</w:t>
-      </w:r>
-      <w:proofErr w:type="spellEnd"/>
-      <w:r>
-        <w:rPr>
-          <w:lang w:val="en-US"/>
-        </w:rPr>
-        <w:t xml:space="preserve"> </w:t>
-      </w:r>
-      <w:proofErr w:type="spellStart"/>
-      <w:r>
-        <w:rPr>
-          <w:lang w:val="en-US"/>
-        </w:rPr>
-        <w:t>ikuti</w:t>
-      </w:r>
-      <w:proofErr w:type="spellEnd"/>
-      <w:r>
-        <w:rPr>
-          <w:lang w:val="en-US"/>
-        </w:rPr>
-        <w:t xml:space="preserve"> </w:t>
-      </w:r>
-      <w:proofErr w:type="spellStart"/>
-      <w:r>
-        <w:rPr>
-          <w:lang w:val="en-US"/>
-        </w:rPr>
-        <w:t>perintah</w:t>
-      </w:r>
-      <w:proofErr w:type="spellEnd"/>
-      <w:r>
-        <w:rPr>
-          <w:lang w:val="en-US"/>
-        </w:rPr>
-        <w:t xml:space="preserve">. </w:t>
-      </w:r>
-      <w:proofErr w:type="spellStart"/>
-      <w:r>
-        <w:rPr>
-          <w:lang w:val="en-US"/>
-        </w:rPr>
-        <w:t>Jika</w:t>
-      </w:r>
-      <w:proofErr w:type="spellEnd"/>
-      <w:r>
-        <w:rPr>
-          <w:lang w:val="en-US"/>
-        </w:rPr>
-        <w:t xml:space="preserve"> </w:t>
-      </w:r>
-      <w:proofErr w:type="spellStart"/>
-      <w:r>
-        <w:rPr>
-          <w:lang w:val="en-US"/>
-        </w:rPr>
-        <w:t>ingin</w:t>
-      </w:r>
-      <w:proofErr w:type="spellEnd"/>
-      <w:r>
-        <w:rPr>
-          <w:lang w:val="en-US"/>
-        </w:rPr>
-        <w:t xml:space="preserve"> </w:t>
-      </w:r>
-      <w:proofErr w:type="spellStart"/>
-      <w:r>
-        <w:rPr>
-          <w:lang w:val="en-US"/>
-        </w:rPr>
-        <w:t>menyimpan</w:t>
-      </w:r>
-      <w:proofErr w:type="spellEnd"/>
-      <w:r>
-        <w:rPr>
-          <w:lang w:val="en-US"/>
-        </w:rPr>
-        <w:t xml:space="preserve"> </w:t>
-      </w:r>
-      <w:proofErr w:type="spellStart"/>
-      <w:r>
-        <w:rPr>
-          <w:lang w:val="en-US"/>
-        </w:rPr>
-        <w:t>secara</w:t>
-      </w:r>
-      <w:proofErr w:type="spellEnd"/>
-      <w:r>
-        <w:rPr>
-          <w:lang w:val="en-US"/>
-        </w:rPr>
-        <w:t xml:space="preserve"> </w:t>
-      </w:r>
-      <w:proofErr w:type="spellStart"/>
-      <w:r>
-        <w:rPr>
-          <w:lang w:val="en-US"/>
-        </w:rPr>
-        <w:t>otomatis</w:t>
-      </w:r>
-      <w:proofErr w:type="spellEnd"/>
-      <w:r>
-        <w:rPr>
-          <w:lang w:val="en-US"/>
-        </w:rPr>
-        <w:t xml:space="preserve">, </w:t>
-      </w:r>
-      <w:proofErr w:type="spellStart"/>
-      <w:r>
-        <w:rPr>
-          <w:lang w:val="en-US"/>
-        </w:rPr>
-        <w:t>masukkan</w:t>
-      </w:r>
-      <w:proofErr w:type="spellEnd"/>
-      <w:r>
-        <w:rPr>
-          <w:lang w:val="en-US"/>
-        </w:rPr>
-        <w:t xml:space="preserve"> ‘Y’. Akan </w:t>
-      </w:r>
-      <w:proofErr w:type="spellStart"/>
-      <w:r>
-        <w:rPr>
-          <w:lang w:val="en-US"/>
-        </w:rPr>
-        <w:t>muncul</w:t>
-      </w:r>
-      <w:proofErr w:type="spellEnd"/>
-      <w:r>
-        <w:rPr>
-          <w:lang w:val="en-US"/>
-        </w:rPr>
-        <w:t xml:space="preserve"> </w:t>
-      </w:r>
-      <w:proofErr w:type="spellStart"/>
-      <w:r>
-        <w:rPr>
-          <w:lang w:val="en-US"/>
-        </w:rPr>
-        <w:t>konfirmasi</w:t>
-      </w:r>
-      <w:proofErr w:type="spellEnd"/>
-      <w:r>
-        <w:rPr>
-          <w:lang w:val="en-US"/>
-        </w:rPr>
-        <w:t xml:space="preserve"> </w:t>
-      </w:r>
-      <w:proofErr w:type="spellStart"/>
-      <w:r>
-        <w:rPr>
-          <w:lang w:val="en-US"/>
-        </w:rPr>
-        <w:t>bahwa</w:t>
-      </w:r>
-      <w:proofErr w:type="spellEnd"/>
-      <w:r>
-        <w:rPr>
-          <w:lang w:val="en-US"/>
-        </w:rPr>
-        <w:t xml:space="preserve"> file</w:t>
-      </w:r>
-      <w:r>
-        <w:rPr>
-          <w:lang w:val="en-US"/>
-        </w:rPr>
-        <w:t xml:space="preserve"> </w:t>
-      </w:r>
-      <w:proofErr w:type="spellStart"/>
-      <w:r>
-        <w:rPr>
-          <w:lang w:val="en-US"/>
-        </w:rPr>
-        <w:t>berhasil</w:t>
-      </w:r>
-      <w:proofErr w:type="spellEnd"/>
-      <w:r>
-        <w:rPr>
-          <w:lang w:val="en-US"/>
-        </w:rPr>
-        <w:t xml:space="preserve"> </w:t>
-      </w:r>
-      <w:proofErr w:type="spellStart"/>
-      <w:r>
-        <w:rPr>
-          <w:lang w:val="en-US"/>
-        </w:rPr>
-        <w:t>disimpan</w:t>
+        <w:t>Atur</w:t>
+      </w:r>
+      <w:proofErr w:type="spellEnd"/>
+      <w:r>
+        <w:rPr>
+          <w:lang w:val="en-US"/>
+        </w:rPr>
+        <w:t xml:space="preserve"> agar </w:t>
+      </w:r>
+      <w:proofErr w:type="spellStart"/>
+      <w:r>
+        <w:rPr>
+          <w:lang w:val="en-US"/>
+        </w:rPr>
+        <w:t>nyaman</w:t>
+      </w:r>
+      <w:proofErr w:type="spellEnd"/>
+      <w:r>
+        <w:rPr>
+          <w:lang w:val="en-US"/>
+        </w:rPr>
+        <w:t xml:space="preserve"> </w:t>
+      </w:r>
+      <w:proofErr w:type="spellStart"/>
+      <w:r>
+        <w:rPr>
+          <w:lang w:val="en-US"/>
+        </w:rPr>
+        <w:t>untuk</w:t>
+      </w:r>
+      <w:proofErr w:type="spellEnd"/>
+      <w:r>
+        <w:rPr>
+          <w:lang w:val="en-US"/>
+        </w:rPr>
+        <w:t xml:space="preserve"> </w:t>
+      </w:r>
+      <w:proofErr w:type="spellStart"/>
+      <w:r>
+        <w:rPr>
+          <w:lang w:val="en-US"/>
+        </w:rPr>
+        <w:t>dilihat</w:t>
       </w:r>
       <w:proofErr w:type="spellEnd"/>
       <w:r>
@@ -4015,11 +4158,12 @@
           <w:noProof/>
           <w:lang w:eastAsia="id-ID"/>
         </w:rPr>
+        <w:lastRenderedPageBreak/>
         <w:drawing>
-          <wp:inline distT="0" distB="0" distL="0" distR="0" wp14:anchorId="2792DC4E" wp14:editId="56BBBA7A">
-            <wp:extent cx="4621237" cy="1065967"/>
-            <wp:effectExtent l="0" t="0" r="0" b="1270"/>
-            <wp:docPr id="24" name="Picture 24"/>
+          <wp:inline distT="0" distB="0" distL="0" distR="0" wp14:anchorId="4A143B44" wp14:editId="726029A8">
+            <wp:extent cx="5731510" cy="3078480"/>
+            <wp:effectExtent l="0" t="0" r="2540" b="7620"/>
+            <wp:docPr id="23" name="Picture 23"/>
             <wp:cNvGraphicFramePr>
               <a:graphicFrameLocks xmlns:a="http://schemas.openxmlformats.org/drawingml/2006/main" noChangeAspect="1"/>
             </wp:cNvGraphicFramePr>
@@ -4039,6 +4183,350 @@
                   <pic:spPr>
                     <a:xfrm>
                       <a:off x="0" y="0"/>
+                      <a:ext cx="5731510" cy="3078480"/>
+                    </a:xfrm>
+                    <a:prstGeom prst="rect">
+                      <a:avLst/>
+                    </a:prstGeom>
+                  </pic:spPr>
+                </pic:pic>
+              </a:graphicData>
+            </a:graphic>
+          </wp:inline>
+        </w:drawing>
+      </w:r>
+    </w:p>
+    <w:p>
+      <w:pPr>
+        <w:pStyle w:val="ListParagraph"/>
+        <w:numPr>
+          <w:ilvl w:val="0"/>
+          <w:numId w:val="4"/>
+        </w:numPr>
+        <w:spacing w:line="276" w:lineRule="auto"/>
+        <w:jc w:val="both"/>
+        <w:rPr>
+          <w:lang w:val="en-US"/>
+        </w:rPr>
+      </w:pPr>
+      <w:proofErr w:type="spellStart"/>
+      <w:r>
+        <w:rPr>
+          <w:lang w:val="en-US"/>
+        </w:rPr>
+        <w:t>Jika</w:t>
+      </w:r>
+      <w:proofErr w:type="spellEnd"/>
+      <w:r>
+        <w:rPr>
+          <w:lang w:val="en-US"/>
+        </w:rPr>
+        <w:t xml:space="preserve"> </w:t>
+      </w:r>
+      <w:proofErr w:type="spellStart"/>
+      <w:r>
+        <w:rPr>
+          <w:lang w:val="en-US"/>
+        </w:rPr>
+        <w:t>sudah</w:t>
+      </w:r>
+      <w:proofErr w:type="spellEnd"/>
+      <w:r>
+        <w:rPr>
+          <w:lang w:val="en-US"/>
+        </w:rPr>
+        <w:t xml:space="preserve"> </w:t>
+      </w:r>
+      <w:proofErr w:type="spellStart"/>
+      <w:r>
+        <w:rPr>
+          <w:lang w:val="en-US"/>
+        </w:rPr>
+        <w:t>yakin</w:t>
+      </w:r>
+      <w:proofErr w:type="spellEnd"/>
+      <w:r>
+        <w:rPr>
+          <w:lang w:val="en-US"/>
+        </w:rPr>
+        <w:t xml:space="preserve">, </w:t>
+      </w:r>
+      <w:proofErr w:type="spellStart"/>
+      <w:r>
+        <w:rPr>
+          <w:lang w:val="en-US"/>
+        </w:rPr>
+        <w:t>buka</w:t>
+      </w:r>
+      <w:proofErr w:type="spellEnd"/>
+      <w:r>
+        <w:rPr>
+          <w:lang w:val="en-US"/>
+        </w:rPr>
+        <w:t xml:space="preserve"> </w:t>
+      </w:r>
+      <w:r>
+        <w:rPr>
+          <w:b/>
+          <w:lang w:val="en-US"/>
+        </w:rPr>
+        <w:t>Command Window</w:t>
+      </w:r>
+      <w:r>
+        <w:rPr>
+          <w:lang w:val="en-US"/>
+        </w:rPr>
+        <w:t xml:space="preserve">, </w:t>
+      </w:r>
+      <w:proofErr w:type="spellStart"/>
+      <w:r>
+        <w:rPr>
+          <w:lang w:val="en-US"/>
+        </w:rPr>
+        <w:t>lalu</w:t>
+      </w:r>
+      <w:proofErr w:type="spellEnd"/>
+      <w:r>
+        <w:rPr>
+          <w:lang w:val="en-US"/>
+        </w:rPr>
+        <w:t xml:space="preserve"> </w:t>
+      </w:r>
+      <w:proofErr w:type="spellStart"/>
+      <w:r>
+        <w:rPr>
+          <w:lang w:val="en-US"/>
+        </w:rPr>
+        <w:t>ikuti</w:t>
+      </w:r>
+      <w:proofErr w:type="spellEnd"/>
+      <w:r>
+        <w:rPr>
+          <w:lang w:val="en-US"/>
+        </w:rPr>
+        <w:t xml:space="preserve"> </w:t>
+      </w:r>
+      <w:proofErr w:type="spellStart"/>
+      <w:r>
+        <w:rPr>
+          <w:lang w:val="en-US"/>
+        </w:rPr>
+        <w:t>perintah</w:t>
+      </w:r>
+      <w:proofErr w:type="spellEnd"/>
+      <w:r>
+        <w:rPr>
+          <w:lang w:val="en-US"/>
+        </w:rPr>
+        <w:t xml:space="preserve">. </w:t>
+      </w:r>
+      <w:proofErr w:type="spellStart"/>
+      <w:r>
+        <w:rPr>
+          <w:lang w:val="en-US"/>
+        </w:rPr>
+        <w:t>Jika</w:t>
+      </w:r>
+      <w:proofErr w:type="spellEnd"/>
+      <w:r>
+        <w:rPr>
+          <w:lang w:val="en-US"/>
+        </w:rPr>
+        <w:t xml:space="preserve"> </w:t>
+      </w:r>
+      <w:proofErr w:type="spellStart"/>
+      <w:r>
+        <w:rPr>
+          <w:lang w:val="en-US"/>
+        </w:rPr>
+        <w:t>ingin</w:t>
+      </w:r>
+      <w:proofErr w:type="spellEnd"/>
+      <w:r>
+        <w:rPr>
+          <w:lang w:val="en-US"/>
+        </w:rPr>
+        <w:t xml:space="preserve"> </w:t>
+      </w:r>
+      <w:proofErr w:type="spellStart"/>
+      <w:r>
+        <w:rPr>
+          <w:lang w:val="en-US"/>
+        </w:rPr>
+        <w:t>menyimpan</w:t>
+      </w:r>
+      <w:proofErr w:type="spellEnd"/>
+      <w:r>
+        <w:rPr>
+          <w:lang w:val="en-US"/>
+        </w:rPr>
+        <w:t xml:space="preserve"> </w:t>
+      </w:r>
+      <w:proofErr w:type="spellStart"/>
+      <w:r>
+        <w:rPr>
+          <w:lang w:val="en-US"/>
+        </w:rPr>
+        <w:t>secara</w:t>
+      </w:r>
+      <w:proofErr w:type="spellEnd"/>
+      <w:r>
+        <w:rPr>
+          <w:lang w:val="en-US"/>
+        </w:rPr>
+        <w:t xml:space="preserve"> </w:t>
+      </w:r>
+      <w:proofErr w:type="spellStart"/>
+      <w:r>
+        <w:rPr>
+          <w:lang w:val="en-US"/>
+        </w:rPr>
+        <w:t>otomatis</w:t>
+      </w:r>
+      <w:proofErr w:type="spellEnd"/>
+      <w:r>
+        <w:rPr>
+          <w:lang w:val="en-US"/>
+        </w:rPr>
+        <w:t xml:space="preserve">, </w:t>
+      </w:r>
+      <w:proofErr w:type="spellStart"/>
+      <w:r>
+        <w:rPr>
+          <w:lang w:val="en-US"/>
+        </w:rPr>
+        <w:t>masukkan</w:t>
+      </w:r>
+      <w:proofErr w:type="spellEnd"/>
+      <w:r>
+        <w:rPr>
+          <w:lang w:val="en-US"/>
+        </w:rPr>
+        <w:t xml:space="preserve"> ‘Y’. Akan </w:t>
+      </w:r>
+      <w:proofErr w:type="spellStart"/>
+      <w:r>
+        <w:rPr>
+          <w:lang w:val="en-US"/>
+        </w:rPr>
+        <w:t>muncul</w:t>
+      </w:r>
+      <w:proofErr w:type="spellEnd"/>
+      <w:r>
+        <w:rPr>
+          <w:lang w:val="en-US"/>
+        </w:rPr>
+        <w:t xml:space="preserve"> </w:t>
+      </w:r>
+      <w:proofErr w:type="spellStart"/>
+      <w:r>
+        <w:rPr>
+          <w:lang w:val="en-US"/>
+        </w:rPr>
+        <w:t>konfi</w:t>
+      </w:r>
+      <w:bookmarkStart w:id="0" w:name="_GoBack"/>
+      <w:bookmarkEnd w:id="0"/>
+      <w:r>
+        <w:rPr>
+          <w:lang w:val="en-US"/>
+        </w:rPr>
+        <w:t>rmasi</w:t>
+      </w:r>
+      <w:proofErr w:type="spellEnd"/>
+      <w:r>
+        <w:rPr>
+          <w:lang w:val="en-US"/>
+        </w:rPr>
+        <w:t xml:space="preserve"> </w:t>
+      </w:r>
+      <w:proofErr w:type="spellStart"/>
+      <w:r>
+        <w:rPr>
+          <w:lang w:val="en-US"/>
+        </w:rPr>
+        <w:t>bahwa</w:t>
+      </w:r>
+      <w:proofErr w:type="spellEnd"/>
+      <w:r>
+        <w:rPr>
+          <w:lang w:val="en-US"/>
+        </w:rPr>
+        <w:t xml:space="preserve"> file</w:t>
+      </w:r>
+      <w:r>
+        <w:rPr>
+          <w:lang w:val="en-US"/>
+        </w:rPr>
+        <w:t xml:space="preserve"> </w:t>
+      </w:r>
+      <w:proofErr w:type="spellStart"/>
+      <w:r>
+        <w:rPr>
+          <w:lang w:val="en-US"/>
+        </w:rPr>
+        <w:t>berhasil</w:t>
+      </w:r>
+      <w:proofErr w:type="spellEnd"/>
+      <w:r>
+        <w:rPr>
+          <w:lang w:val="en-US"/>
+        </w:rPr>
+        <w:t xml:space="preserve"> </w:t>
+      </w:r>
+      <w:proofErr w:type="spellStart"/>
+      <w:r>
+        <w:rPr>
+          <w:lang w:val="en-US"/>
+        </w:rPr>
+        <w:t>disimpan</w:t>
+      </w:r>
+      <w:proofErr w:type="spellEnd"/>
+      <w:r>
+        <w:rPr>
+          <w:lang w:val="en-US"/>
+        </w:rPr>
+        <w:t>.</w:t>
+      </w:r>
+    </w:p>
+    <w:p>
+      <w:pPr>
+        <w:pStyle w:val="ListParagraph"/>
+        <w:spacing w:line="276" w:lineRule="auto"/>
+        <w:jc w:val="both"/>
+        <w:rPr>
+          <w:lang w:val="en-US"/>
+        </w:rPr>
+      </w:pPr>
+      <w:r>
+        <w:rPr>
+          <w:noProof/>
+          <w:lang w:eastAsia="id-ID"/>
+        </w:rPr>
+        <w:drawing>
+          <wp:inline distT="0" distB="0" distL="0" distR="0" wp14:anchorId="2792DC4E" wp14:editId="56BBBA7A">
+            <wp:extent cx="4621237" cy="1065967"/>
+            <wp:effectExtent l="0" t="0" r="0" b="1270"/>
+            <wp:docPr id="24" name="Picture 24"/>
+            <wp:cNvGraphicFramePr>
+              <a:graphicFrameLocks xmlns:a="http://schemas.openxmlformats.org/drawingml/2006/main" noChangeAspect="1"/>
+            </wp:cNvGraphicFramePr>
+            <a:graphic xmlns:a="http://schemas.openxmlformats.org/drawingml/2006/main">
+              <a:graphicData uri="http://schemas.openxmlformats.org/drawingml/2006/picture">
+                <pic:pic xmlns:pic="http://schemas.openxmlformats.org/drawingml/2006/picture">
+                  <pic:nvPicPr>
+                    <pic:cNvPr id="1" name=""/>
+                    <pic:cNvPicPr/>
+                  </pic:nvPicPr>
+                  <pic:blipFill>
+                    <a:blip r:embed="rId20"/>
+                    <a:stretch>
+                      <a:fillRect/>
+                    </a:stretch>
+                  </pic:blipFill>
+                  <pic:spPr>
+                    <a:xfrm>
+                      <a:off x="0" y="0"/>
                       <a:ext cx="4657516" cy="1074335"/>
                     </a:xfrm>
                     <a:prstGeom prst="rect">
@@ -4171,7 +4659,7 @@
                     <pic:cNvPicPr/>
                   </pic:nvPicPr>
                   <pic:blipFill>
-                    <a:blip r:embed="rId20"/>
+                    <a:blip r:embed="rId21"/>
                     <a:stretch>
                       <a:fillRect/>
                     </a:stretch>

</xml_diff>